<commit_message>
Finished wet part 2
</commit_message>
<xml_diff>
--- a/Dry/AI_HW3.docx
+++ b/Dry/AI_HW3.docx
@@ -5381,7 +5381,6 @@
         </w:rPr>
         <w:t xml:space="preserve"> </w:t>
       </w:r>
-      <w:proofErr w:type="spellStart"/>
       <w:r>
         <w:rPr>
           <w:rFonts w:ascii="David" w:eastAsiaTheme="minorEastAsia" w:hAnsi="David" w:cs="David"/>
@@ -5392,7 +5391,6 @@
         </w:rPr>
         <w:t>i</w:t>
       </w:r>
-      <w:proofErr w:type="spellEnd"/>
       <w:r>
         <w:rPr>
           <w:rFonts w:ascii="David" w:eastAsiaTheme="minorEastAsia" w:hAnsi="David" w:cs="David" w:hint="cs"/>
@@ -5404,7 +5402,6 @@
         </w:rPr>
         <w:t xml:space="preserve"> זוגי נגדיר תגמול חיובי עם הערך 2, ולכל </w:t>
       </w:r>
-      <w:proofErr w:type="spellStart"/>
       <w:r>
         <w:rPr>
           <w:rFonts w:ascii="David" w:eastAsiaTheme="minorEastAsia" w:hAnsi="David" w:cs="David"/>
@@ -5415,7 +5412,6 @@
         </w:rPr>
         <w:t>i</w:t>
       </w:r>
-      <w:proofErr w:type="spellEnd"/>
       <w:r>
         <w:rPr>
           <w:rFonts w:ascii="David" w:eastAsiaTheme="minorEastAsia" w:hAnsi="David" w:cs="David" w:hint="cs"/>
@@ -5909,6 +5905,9 @@
             </m:e>
           </m:func>
           <m:r>
+            <m:rPr>
+              <m:sty m:val="p"/>
+            </m:rPr>
             <w:rPr>
               <w:rFonts w:ascii="David" w:eastAsiaTheme="minorEastAsia" w:hAnsi="David" w:cs="David"/>
             </w:rPr>
@@ -6343,6 +6342,9 @@
             </m:e>
           </m:func>
           <m:r>
+            <m:rPr>
+              <m:sty m:val="p"/>
+            </m:rPr>
             <w:rPr>
               <w:rFonts w:ascii="David" w:eastAsiaTheme="minorEastAsia" w:hAnsi="David" w:cs="David"/>
             </w:rPr>
@@ -6641,6 +6643,9 @@
             </m:e>
           </m:nary>
           <m:r>
+            <m:rPr>
+              <m:sty m:val="p"/>
+            </m:rPr>
             <w:rPr>
               <w:rFonts w:ascii="David" w:eastAsiaTheme="minorEastAsia" w:hAnsi="David" w:cs="David"/>
               <w:color w:val="000000" w:themeColor="text1"/>
@@ -7298,6 +7303,9 @@
             <m:t>L</m:t>
           </m:r>
           <m:r>
+            <m:rPr>
+              <m:sty m:val="p"/>
+            </m:rPr>
             <w:rPr>
               <w:rFonts w:ascii="David" w:eastAsiaTheme="minorEastAsia" w:hAnsi="David" w:cs="David"/>
               <w:color w:val="000000" w:themeColor="text1"/>
@@ -11628,6 +11636,9 @@
             </m:e>
           </m:d>
           <m:r>
+            <m:rPr>
+              <m:sty m:val="p"/>
+            </m:rPr>
             <w:rPr>
               <w:rFonts w:ascii="David" w:eastAsiaTheme="minorEastAsia" w:hAnsi="David" w:cs="David"/>
               <w:color w:val="000000" w:themeColor="text1"/>
@@ -14619,6 +14630,9 @@
             <m:t>B</m:t>
           </m:r>
           <m:r>
+            <m:rPr>
+              <m:sty m:val="p"/>
+            </m:rPr>
             <w:rPr>
               <w:rFonts w:ascii="David" w:eastAsiaTheme="minorEastAsia" w:hAnsi="David" w:cs="David"/>
               <w:color w:val="000000" w:themeColor="text1"/>
@@ -18138,6 +18152,7 @@
       <w:r>
         <w:rPr>
           <w:rFonts w:ascii="David" w:hAnsi="David" w:cs="David"/>
+          <w:noProof/>
           <w:color w:val="000000" w:themeColor="text1"/>
           <w:sz w:val="20"/>
           <w:szCs w:val="20"/>
@@ -18660,16 +18675,7 @@
                   <w:sz w:val="20"/>
                   <w:szCs w:val="20"/>
                 </w:rPr>
-                <m:t>i=</m:t>
-              </m:r>
-              <m:r>
-                <w:rPr>
-                  <w:rFonts w:ascii="Cambria Math" w:eastAsiaTheme="minorEastAsia" w:hAnsi="Cambria Math" w:cs="David"/>
-                  <w:color w:val="000000" w:themeColor="text1"/>
-                  <w:sz w:val="20"/>
-                  <w:szCs w:val="20"/>
-                </w:rPr>
-                <m:t>1</m:t>
+                <m:t>i=1</m:t>
               </m:r>
             </m:sub>
             <m:sup>
@@ -18908,7 +18914,7 @@
         <w:bidi/>
         <w:spacing w:line="360" w:lineRule="auto"/>
         <w:rPr>
-          <w:rFonts w:ascii="David" w:hAnsi="David" w:cs="David" w:hint="cs"/>
+          <w:rFonts w:ascii="David" w:hAnsi="David" w:cs="David"/>
           <w:i/>
           <w:color w:val="000000" w:themeColor="text1"/>
           <w:sz w:val="20"/>
@@ -20042,6 +20048,9 @@
             <m:t>=</m:t>
           </m:r>
           <m:r>
+            <m:rPr>
+              <m:sty m:val="p"/>
+            </m:rPr>
             <w:rPr>
               <w:rFonts w:ascii="Cambria Math" w:eastAsiaTheme="minorEastAsia" w:hAnsi="Cambria Math" w:cs="David"/>
               <w:kern w:val="0"/>
@@ -20660,6 +20669,9 @@
             <m:t>=</m:t>
           </m:r>
           <m:r>
+            <m:rPr>
+              <m:sty m:val="p"/>
+            </m:rPr>
             <w:rPr>
               <w:rFonts w:ascii="Cambria Math" w:eastAsia="Times New Roman" w:hAnsi="Cambria Math" w:cs="Segoe UI"/>
               <w:kern w:val="0"/>
@@ -20698,13 +20710,7 @@
                     <w:rPr>
                       <w:rFonts w:ascii="Cambria Math" w:hAnsi="Cambria Math"/>
                     </w:rPr>
-                    <m:t>t=</m:t>
-                  </m:r>
-                  <m:r>
-                    <w:rPr>
-                      <w:rFonts w:ascii="Cambria Math" w:hAnsi="Cambria Math"/>
-                    </w:rPr>
-                    <m:t>T+1</m:t>
+                    <m:t>t=T+1</m:t>
                   </m:r>
                 </m:sub>
                 <m:sup>
@@ -20847,13 +20853,7 @@
                     <w:rPr>
                       <w:rFonts w:ascii="Cambria Math" w:hAnsi="Cambria Math"/>
                     </w:rPr>
-                    <m:t>t=</m:t>
-                  </m:r>
-                  <m:r>
-                    <w:rPr>
-                      <w:rFonts w:ascii="Cambria Math" w:hAnsi="Cambria Math"/>
-                    </w:rPr>
-                    <m:t>T+1</m:t>
+                    <m:t>t=T+1</m:t>
                   </m:r>
                 </m:sub>
                 <m:sup>
@@ -21143,6 +21143,9 @@
             </m:den>
           </m:f>
           <m:r>
+            <m:rPr>
+              <m:sty m:val="p"/>
+            </m:rPr>
             <w:rPr>
               <w:rFonts w:ascii="David" w:eastAsiaTheme="minorEastAsia" w:hAnsi="David" w:cs="David"/>
               <w:kern w:val="0"/>
@@ -21414,15 +21417,7 @@
               <w:kern w:val="0"/>
               <w14:ligatures w14:val="none"/>
             </w:rPr>
-            <m:t>≤ϵ</m:t>
-          </m:r>
-          <m:r>
-            <w:rPr>
-              <w:rFonts w:ascii="Cambria Math" w:eastAsia="Times New Roman" w:hAnsi="Cambria Math" w:cs="Segoe UI"/>
-              <w:kern w:val="0"/>
-              <w14:ligatures w14:val="none"/>
-            </w:rPr>
-            <m:t>⟹</m:t>
+            <m:t>≤ϵ⟹</m:t>
           </m:r>
           <m:sSup>
             <m:sSupPr>
@@ -21548,15 +21543,7 @@
               <w:kern w:val="0"/>
               <w14:ligatures w14:val="none"/>
             </w:rPr>
-            <m:t>⟹</m:t>
-          </m:r>
-          <m:r>
-            <w:rPr>
-              <w:rFonts w:ascii="Cambria Math" w:eastAsia="Times New Roman" w:hAnsi="Cambria Math" w:cs="Segoe UI"/>
-              <w:kern w:val="0"/>
-              <w14:ligatures w14:val="none"/>
-            </w:rPr>
-            <m:t>T≥</m:t>
+            <m:t>⟹T≥</m:t>
           </m:r>
           <m:func>
             <m:funcPr>
@@ -21708,6 +21695,9 @@
             <m:t>-1</m:t>
           </m:r>
           <m:r>
+            <m:rPr>
+              <m:sty m:val="p"/>
+            </m:rPr>
             <w:rPr>
               <w:rFonts w:ascii="David" w:eastAsiaTheme="minorEastAsia" w:hAnsi="David" w:cs="David"/>
               <w:kern w:val="0"/>
@@ -22550,6 +22540,9 @@
             <m:t xml:space="preserve">≤ </m:t>
           </m:r>
           <m:r>
+            <m:rPr>
+              <m:sty m:val="p"/>
+            </m:rPr>
             <w:rPr>
               <w:rFonts w:ascii="Cambria Math" w:eastAsia="Times New Roman" w:hAnsi="Cambria Math" w:cs="Segoe UI"/>
               <w:kern w:val="0"/>
@@ -23226,17 +23219,12 @@
               <w:kern w:val="0"/>
               <w14:ligatures w14:val="none"/>
             </w:rPr>
-            <m:t>≤</m:t>
+            <m:t xml:space="preserve">≤ </m:t>
           </m:r>
           <m:r>
-            <w:rPr>
-              <w:rFonts w:ascii="Cambria Math" w:eastAsia="Times New Roman" w:hAnsi="Cambria Math" w:cs="Segoe UI"/>
-              <w:kern w:val="0"/>
-              <w14:ligatures w14:val="none"/>
-            </w:rPr>
-            <m:t xml:space="preserve"> </m:t>
-          </m:r>
-          <m:r>
+            <m:rPr>
+              <m:sty m:val="p"/>
+            </m:rPr>
             <w:rPr>
               <w:rFonts w:ascii="Cambria Math" w:eastAsia="Times New Roman" w:hAnsi="Cambria Math" w:cs="Segoe UI"/>
               <w:kern w:val="0"/>
@@ -23363,6 +23351,16 @@
         <w:bidi/>
         <w:spacing w:line="360" w:lineRule="auto"/>
         <w:rPr>
+          <w:rFonts w:ascii="David" w:hAnsi="David" w:cs="David"/>
+          <w:color w:val="000000" w:themeColor="text1"/>
+          <w:sz w:val="20"/>
+          <w:szCs w:val="20"/>
+          <w:u w:val="single"/>
+          <w:rtl/>
+        </w:rPr>
+      </w:pPr>
+      <w:r>
+        <w:rPr>
           <w:rFonts w:ascii="David" w:hAnsi="David" w:cs="David" w:hint="cs"/>
           <w:color w:val="000000" w:themeColor="text1"/>
           <w:sz w:val="20"/>
@@ -23370,16 +23368,6 @@
           <w:u w:val="single"/>
           <w:rtl/>
         </w:rPr>
-      </w:pPr>
-      <w:r>
-        <w:rPr>
-          <w:rFonts w:ascii="David" w:hAnsi="David" w:cs="David" w:hint="cs"/>
-          <w:color w:val="000000" w:themeColor="text1"/>
-          <w:sz w:val="20"/>
-          <w:szCs w:val="20"/>
-          <w:u w:val="single"/>
-          <w:rtl/>
-        </w:rPr>
         <w:t xml:space="preserve">אלגוריתם </w:t>
       </w:r>
       <w:r>
@@ -23390,17 +23378,7 @@
           <w:szCs w:val="20"/>
           <w:u w:val="single"/>
         </w:rPr>
-        <w:t>First-Visit Monte Carlo</w:t>
-      </w:r>
-      <w:r>
-        <w:rPr>
-          <w:rFonts w:ascii="David" w:hAnsi="David" w:cs="David"/>
-          <w:color w:val="000000" w:themeColor="text1"/>
-          <w:sz w:val="20"/>
-          <w:szCs w:val="20"/>
-          <w:u w:val="single"/>
-        </w:rPr>
-        <w:t xml:space="preserve"> Anytime</w:t>
+        <w:t>First-Visit Monte Carlo Anytime</w:t>
       </w:r>
       <w:r>
         <w:rPr>
@@ -23419,7 +23397,7 @@
         <w:bidi/>
         <w:spacing w:line="360" w:lineRule="auto"/>
         <w:rPr>
-          <w:rFonts w:ascii="David" w:hAnsi="David" w:cs="David" w:hint="cs"/>
+          <w:rFonts w:ascii="David" w:hAnsi="David" w:cs="David"/>
           <w:color w:val="000000" w:themeColor="text1"/>
           <w:sz w:val="20"/>
           <w:szCs w:val="20"/>
@@ -24642,20 +24620,20 @@
         <w:spacing w:line="360" w:lineRule="auto"/>
         <w:contextualSpacing/>
         <w:rPr>
-          <w:rFonts w:ascii="David" w:hAnsi="David" w:cs="David"/>
-          <w:sz w:val="24"/>
-          <w:szCs w:val="24"/>
-          <w:rtl/>
-        </w:rPr>
-      </w:pPr>
-      <w:r>
-        <w:rPr>
           <w:rFonts w:ascii="David" w:hAnsi="David" w:cs="David" w:hint="cs"/>
           <w:sz w:val="24"/>
           <w:szCs w:val="24"/>
           <w:rtl/>
         </w:rPr>
-        <w:t xml:space="preserve">בהינתן </w:t>
+      </w:pPr>
+      <w:r>
+        <w:rPr>
+          <w:rFonts w:ascii="David" w:hAnsi="David" w:cs="David" w:hint="cs"/>
+          <w:sz w:val="24"/>
+          <w:szCs w:val="24"/>
+          <w:rtl/>
+        </w:rPr>
+        <w:t>מומש בקוד.</w:t>
       </w:r>
     </w:p>
     <w:p>
@@ -24684,135 +24662,99 @@
     </w:p>
     <w:p>
       <w:pPr>
+        <w:tabs>
+          <w:tab w:val="center" w:pos="4513"/>
+        </w:tabs>
         <w:bidi/>
         <w:spacing w:line="360" w:lineRule="auto"/>
-        <w:contextualSpacing/>
+        <w:rPr>
+          <w:rFonts w:ascii="David" w:hAnsi="David" w:cs="David"/>
+          <w:sz w:val="24"/>
+          <w:szCs w:val="24"/>
+          <w:lang w:val="en-IL"/>
+        </w:rPr>
+      </w:pPr>
+      <w:r>
+        <w:rPr>
+          <w:rFonts w:ascii="David" w:hAnsi="David" w:cs="David" w:hint="cs"/>
+          <w:sz w:val="24"/>
+          <w:szCs w:val="24"/>
+          <w:rtl/>
+        </w:rPr>
+        <w:t xml:space="preserve">לאחר שמימשנו את </w:t>
+      </w:r>
+      <w:r>
+        <w:rPr>
+          <w:rFonts w:ascii="David" w:hAnsi="David" w:cs="David"/>
+          <w:sz w:val="24"/>
+          <w:szCs w:val="24"/>
+          <w:lang w:val="en-IL"/>
+        </w:rPr>
+        <w:t>basic_experiment</w:t>
+      </w:r>
+      <w:r>
+        <w:rPr>
+          <w:rFonts w:ascii="David" w:hAnsi="David" w:cs="David" w:hint="cs"/>
+          <w:sz w:val="24"/>
+          <w:szCs w:val="24"/>
+          <w:rtl/>
+          <w:lang w:val="en-IL"/>
+        </w:rPr>
+        <w:t xml:space="preserve"> קיבלנו כי תוצאת דיוק המודל שלנו היא:</w:t>
+      </w:r>
+      <w:r>
         <w:rPr>
           <w:rFonts w:ascii="David" w:hAnsi="David" w:cs="David"/>
           <w:sz w:val="24"/>
           <w:szCs w:val="24"/>
           <w:rtl/>
-        </w:rPr>
-      </w:pPr>
+          <w:lang w:val="en-IL"/>
+        </w:rPr>
+        <w:br/>
+      </w:r>
       <w:r>
-        <w:rPr>
-          <w:rFonts w:ascii="David" w:hAnsi="David" w:cs="David" w:hint="cs"/>
-          <w:sz w:val="24"/>
-          <w:szCs w:val="24"/>
-          <w:rtl/>
-        </w:rPr>
-        <w:t xml:space="preserve">ייתכן </w:t>
-      </w:r>
-    </w:p>
-    <w:p>
-      <w:pPr>
-        <w:bidi/>
-        <w:spacing w:line="360" w:lineRule="auto"/>
-        <w:contextualSpacing/>
         <w:rPr>
           <w:rFonts w:ascii="David" w:hAnsi="David" w:cs="David"/>
           <w:sz w:val="24"/>
           <w:szCs w:val="24"/>
           <w:rtl/>
-        </w:rPr>
-      </w:pPr>
-      <w:r>
-        <w:rPr>
-          <w:rFonts w:ascii="David" w:hAnsi="David" w:cs="David" w:hint="cs"/>
-          <w:sz w:val="24"/>
-          <w:szCs w:val="24"/>
-          <w:u w:val="single"/>
-          <w:rtl/>
-        </w:rPr>
-        <w:t>שאלה 3</w:t>
-      </w:r>
-    </w:p>
-    <w:p>
-      <w:pPr>
-        <w:bidi/>
-        <w:spacing w:line="360" w:lineRule="auto"/>
-        <w:contextualSpacing/>
-        <w:rPr>
-          <w:rFonts w:ascii="David" w:hAnsi="David" w:cs="David"/>
-          <w:sz w:val="24"/>
-          <w:szCs w:val="24"/>
-          <w:rtl/>
-        </w:rPr>
-      </w:pPr>
-      <w:r>
-        <w:rPr>
-          <w:rFonts w:ascii="David" w:hAnsi="David" w:cs="David" w:hint="cs"/>
-          <w:sz w:val="24"/>
-          <w:szCs w:val="24"/>
-          <w:rtl/>
-        </w:rPr>
-        <w:t xml:space="preserve">אלגוריתמי </w:t>
-      </w:r>
-    </w:p>
-    <w:p>
-      <w:pPr>
-        <w:bidi/>
-        <w:spacing w:line="360" w:lineRule="auto"/>
-        <w:contextualSpacing/>
-        <w:rPr>
-          <w:rFonts w:ascii="David" w:hAnsi="David" w:cs="David"/>
-          <w:sz w:val="24"/>
-          <w:szCs w:val="24"/>
-          <w:rtl/>
-        </w:rPr>
-      </w:pPr>
-      <w:r>
-        <w:rPr>
-          <w:rFonts w:ascii="David" w:hAnsi="David" w:cs="David" w:hint="cs"/>
-          <w:sz w:val="24"/>
-          <w:szCs w:val="24"/>
-          <w:u w:val="single"/>
-          <w:rtl/>
-        </w:rPr>
-        <w:t>שאלה 4</w:t>
-      </w:r>
-    </w:p>
-    <w:p>
-      <w:pPr>
-        <w:bidi/>
-        <w:spacing w:line="360" w:lineRule="auto"/>
-        <w:rPr>
-          <w:rFonts w:ascii="David" w:eastAsia="Calibri" w:hAnsi="David" w:cs="David"/>
-          <w:sz w:val="24"/>
-          <w:szCs w:val="24"/>
-        </w:rPr>
-      </w:pPr>
-      <w:r>
-        <w:rPr>
-          <w:rFonts w:ascii="David" w:eastAsia="Calibri" w:hAnsi="David" w:cs="David"/>
-          <w:sz w:val="24"/>
-          <w:szCs w:val="24"/>
-          <w:rtl/>
-        </w:rPr>
-        <w:t>מימוש בקוד.</w:t>
-      </w:r>
-    </w:p>
-    <w:p>
-      <w:pPr>
-        <w:bidi/>
-        <w:spacing w:line="360" w:lineRule="auto"/>
-        <w:contextualSpacing/>
-        <w:rPr>
-          <w:rFonts w:ascii="David" w:eastAsia="Calibri" w:hAnsi="David" w:cs="David"/>
-          <w:sz w:val="24"/>
-          <w:szCs w:val="24"/>
-          <w:rtl/>
-        </w:rPr>
-      </w:pPr>
-      <w:r>
-        <w:rPr>
-          <w:rFonts w:ascii="David" w:eastAsia="Calibri" w:hAnsi="David" w:cs="David"/>
-          <w:sz w:val="24"/>
-          <w:szCs w:val="24"/>
-          <w:u w:val="single"/>
-          <w:rtl/>
-        </w:rPr>
-        <w:t>שאלה 5</w:t>
+          <w:lang w:val="en-IL"/>
+        </w:rPr>
+        <w:drawing>
+          <wp:inline distT="0" distB="0" distL="0" distR="0" wp14:anchorId="764756A0" wp14:editId="29D33ED9">
+            <wp:extent cx="1971950" cy="209579"/>
+            <wp:effectExtent l="0" t="0" r="9525" b="0"/>
+            <wp:docPr id="1041463661" name="Picture 1"/>
+            <wp:cNvGraphicFramePr>
+              <a:graphicFrameLocks xmlns:a="http://schemas.openxmlformats.org/drawingml/2006/main" noChangeAspect="1"/>
+            </wp:cNvGraphicFramePr>
+            <a:graphic xmlns:a="http://schemas.openxmlformats.org/drawingml/2006/main">
+              <a:graphicData uri="http://schemas.openxmlformats.org/drawingml/2006/picture">
+                <pic:pic xmlns:pic="http://schemas.openxmlformats.org/drawingml/2006/picture">
+                  <pic:nvPicPr>
+                    <pic:cNvPr id="1041463661" name=""/>
+                    <pic:cNvPicPr/>
+                  </pic:nvPicPr>
+                  <pic:blipFill>
+                    <a:blip r:embed="rId9"/>
+                    <a:stretch>
+                      <a:fillRect/>
+                    </a:stretch>
+                  </pic:blipFill>
+                  <pic:spPr>
+                    <a:xfrm>
+                      <a:off x="0" y="0"/>
+                      <a:ext cx="1971950" cy="209579"/>
+                    </a:xfrm>
+                    <a:prstGeom prst="rect">
+                      <a:avLst/>
+                    </a:prstGeom>
+                  </pic:spPr>
+                </pic:pic>
+              </a:graphicData>
+            </a:graphic>
+          </wp:inline>
+        </w:drawing>
       </w:r>
     </w:p>
     <w:p>

</xml_diff>